<commit_message>
Update Capstone Project 2 Milestone Report
Update Capstone project2 milestone report
</commit_message>
<xml_diff>
--- a/02 Milestone Report 1/Capstone Project 2 Milestone Report 1.docx
+++ b/02 Milestone Report 1/Capstone Project 2 Milestone Report 1.docx
@@ -59,7 +59,7 @@
             </w:rPr>
             <w:fldChar w:fldCharType="separate"/>
           </w:r>
-          <w:hyperlink w:anchor="_Toc535014526" w:history="1">
+          <w:hyperlink w:anchor="_Toc535016216" w:history="1">
             <w:r>
               <w:rPr>
                 <w:rStyle w:val="Hyperlink"/>
@@ -82,7 +82,7 @@
               <w:rPr>
                 <w:webHidden/>
               </w:rPr>
-              <w:instrText xml:space="preserve"> PAGEREF _Toc535014526 \h </w:instrText>
+              <w:instrText xml:space="preserve"> PAGEREF _Toc535016216 \h </w:instrText>
             </w:r>
             <w:r>
               <w:rPr>
@@ -117,7 +117,7 @@
               <w:b w:val="0"/>
             </w:rPr>
           </w:pPr>
-          <w:hyperlink w:anchor="_Toc535014527" w:history="1">
+          <w:hyperlink w:anchor="_Toc535016217" w:history="1">
             <w:r>
               <w:rPr>
                 <w:rStyle w:val="Hyperlink"/>
@@ -140,7 +140,7 @@
               <w:rPr>
                 <w:webHidden/>
               </w:rPr>
-              <w:instrText xml:space="preserve"> PAGEREF _Toc535014527 \h </w:instrText>
+              <w:instrText xml:space="preserve"> PAGEREF _Toc535016217 \h </w:instrText>
             </w:r>
             <w:r>
               <w:rPr>
@@ -175,7 +175,7 @@
               <w:b w:val="0"/>
             </w:rPr>
           </w:pPr>
-          <w:hyperlink w:anchor="_Toc535014528" w:history="1">
+          <w:hyperlink w:anchor="_Toc535016218" w:history="1">
             <w:r>
               <w:rPr>
                 <w:rStyle w:val="Hyperlink"/>
@@ -198,7 +198,7 @@
               <w:rPr>
                 <w:webHidden/>
               </w:rPr>
-              <w:instrText xml:space="preserve"> PAGEREF _Toc535014528 \h </w:instrText>
+              <w:instrText xml:space="preserve"> PAGEREF _Toc535016218 \h </w:instrText>
             </w:r>
             <w:r>
               <w:rPr>
@@ -233,7 +233,7 @@
               <w:noProof/>
             </w:rPr>
           </w:pPr>
-          <w:hyperlink w:anchor="_Toc535014529" w:history="1">
+          <w:hyperlink w:anchor="_Toc535016219" w:history="1">
             <w:r>
               <w:rPr>
                 <w:rStyle w:val="Hyperlink"/>
@@ -260,7 +260,7 @@
                 <w:noProof/>
                 <w:webHidden/>
               </w:rPr>
-              <w:instrText xml:space="preserve"> PAGEREF _Toc535014529 \h </w:instrText>
+              <w:instrText xml:space="preserve"> PAGEREF _Toc535016219 \h </w:instrText>
             </w:r>
             <w:r>
               <w:rPr>
@@ -299,7 +299,7 @@
               <w:noProof/>
             </w:rPr>
           </w:pPr>
-          <w:hyperlink w:anchor="_Toc535014530" w:history="1">
+          <w:hyperlink w:anchor="_Toc535016220" w:history="1">
             <w:r>
               <w:rPr>
                 <w:rStyle w:val="Hyperlink"/>
@@ -326,7 +326,7 @@
                 <w:noProof/>
                 <w:webHidden/>
               </w:rPr>
-              <w:instrText xml:space="preserve"> PAGEREF _Toc535014530 \h </w:instrText>
+              <w:instrText xml:space="preserve"> PAGEREF _Toc535016220 \h </w:instrText>
             </w:r>
             <w:r>
               <w:rPr>
@@ -365,7 +365,7 @@
               <w:noProof/>
             </w:rPr>
           </w:pPr>
-          <w:hyperlink w:anchor="_Toc535014531" w:history="1">
+          <w:hyperlink w:anchor="_Toc535016221" w:history="1">
             <w:r>
               <w:rPr>
                 <w:rStyle w:val="Hyperlink"/>
@@ -392,7 +392,7 @@
                 <w:noProof/>
                 <w:webHidden/>
               </w:rPr>
-              <w:instrText xml:space="preserve"> PAGEREF _Toc535014531 \h </w:instrText>
+              <w:instrText xml:space="preserve"> PAGEREF _Toc535016221 \h </w:instrText>
             </w:r>
             <w:r>
               <w:rPr>
@@ -431,7 +431,7 @@
               <w:noProof/>
             </w:rPr>
           </w:pPr>
-          <w:hyperlink w:anchor="_Toc535014532" w:history="1">
+          <w:hyperlink w:anchor="_Toc535016222" w:history="1">
             <w:r>
               <w:rPr>
                 <w:rStyle w:val="Hyperlink"/>
@@ -458,7 +458,7 @@
                 <w:noProof/>
                 <w:webHidden/>
               </w:rPr>
-              <w:instrText xml:space="preserve"> PAGEREF _Toc535014532 \h </w:instrText>
+              <w:instrText xml:space="preserve"> PAGEREF _Toc535016222 \h </w:instrText>
             </w:r>
             <w:r>
               <w:rPr>
@@ -497,7 +497,7 @@
               <w:noProof/>
             </w:rPr>
           </w:pPr>
-          <w:hyperlink w:anchor="_Toc535014533" w:history="1">
+          <w:hyperlink w:anchor="_Toc535016223" w:history="1">
             <w:r>
               <w:rPr>
                 <w:rStyle w:val="Hyperlink"/>
@@ -524,7 +524,7 @@
                 <w:noProof/>
                 <w:webHidden/>
               </w:rPr>
-              <w:instrText xml:space="preserve"> PAGEREF _Toc535014533 \h </w:instrText>
+              <w:instrText xml:space="preserve"> PAGEREF _Toc535016223 \h </w:instrText>
             </w:r>
             <w:r>
               <w:rPr>
@@ -563,7 +563,7 @@
               <w:noProof/>
             </w:rPr>
           </w:pPr>
-          <w:hyperlink w:anchor="_Toc535014534" w:history="1">
+          <w:hyperlink w:anchor="_Toc535016224" w:history="1">
             <w:r>
               <w:rPr>
                 <w:rStyle w:val="Hyperlink"/>
@@ -590,7 +590,7 @@
                 <w:noProof/>
                 <w:webHidden/>
               </w:rPr>
-              <w:instrText xml:space="preserve"> PAGEREF _Toc535014534 \h </w:instrText>
+              <w:instrText xml:space="preserve"> PAGEREF _Toc535016224 \h </w:instrText>
             </w:r>
             <w:r>
               <w:rPr>
@@ -629,7 +629,7 @@
               <w:noProof/>
             </w:rPr>
           </w:pPr>
-          <w:hyperlink w:anchor="_Toc535014535" w:history="1">
+          <w:hyperlink w:anchor="_Toc535016225" w:history="1">
             <w:r>
               <w:rPr>
                 <w:rStyle w:val="Hyperlink"/>
@@ -656,7 +656,7 @@
                 <w:noProof/>
                 <w:webHidden/>
               </w:rPr>
-              <w:instrText xml:space="preserve"> PAGEREF _Toc535014535 \h </w:instrText>
+              <w:instrText xml:space="preserve"> PAGEREF _Toc535016225 \h </w:instrText>
             </w:r>
             <w:r>
               <w:rPr>
@@ -695,7 +695,7 @@
               <w:noProof/>
             </w:rPr>
           </w:pPr>
-          <w:hyperlink w:anchor="_Toc535014536" w:history="1">
+          <w:hyperlink w:anchor="_Toc535016226" w:history="1">
             <w:r>
               <w:rPr>
                 <w:rStyle w:val="Hyperlink"/>
@@ -722,7 +722,7 @@
                 <w:noProof/>
                 <w:webHidden/>
               </w:rPr>
-              <w:instrText xml:space="preserve"> PAGEREF _Toc535014536 \h </w:instrText>
+              <w:instrText xml:space="preserve"> PAGEREF _Toc535016226 \h </w:instrText>
             </w:r>
             <w:r>
               <w:rPr>
@@ -761,7 +761,7 @@
               <w:noProof/>
             </w:rPr>
           </w:pPr>
-          <w:hyperlink w:anchor="_Toc535014537" w:history="1">
+          <w:hyperlink w:anchor="_Toc535016227" w:history="1">
             <w:r>
               <w:rPr>
                 <w:rStyle w:val="Hyperlink"/>
@@ -788,7 +788,7 @@
                 <w:noProof/>
                 <w:webHidden/>
               </w:rPr>
-              <w:instrText xml:space="preserve"> PAGEREF _Toc535014537 \h </w:instrText>
+              <w:instrText xml:space="preserve"> PAGEREF _Toc535016227 \h </w:instrText>
             </w:r>
             <w:r>
               <w:rPr>
@@ -827,7 +827,7 @@
               <w:b w:val="0"/>
             </w:rPr>
           </w:pPr>
-          <w:hyperlink w:anchor="_Toc535014538" w:history="1">
+          <w:hyperlink w:anchor="_Toc535016228" w:history="1">
             <w:r>
               <w:rPr>
                 <w:rStyle w:val="Hyperlink"/>
@@ -850,7 +850,7 @@
               <w:rPr>
                 <w:webHidden/>
               </w:rPr>
-              <w:instrText xml:space="preserve"> PAGEREF _Toc535014538 \h </w:instrText>
+              <w:instrText xml:space="preserve"> PAGEREF _Toc535016228 \h </w:instrText>
             </w:r>
             <w:r>
               <w:rPr>
@@ -885,7 +885,7 @@
               <w:noProof/>
             </w:rPr>
           </w:pPr>
-          <w:hyperlink w:anchor="_Toc535014539" w:history="1">
+          <w:hyperlink w:anchor="_Toc535016229" w:history="1">
             <w:r>
               <w:rPr>
                 <w:rStyle w:val="Hyperlink"/>
@@ -912,7 +912,7 @@
                 <w:noProof/>
                 <w:webHidden/>
               </w:rPr>
-              <w:instrText xml:space="preserve"> PAGEREF _Toc535014539 \h </w:instrText>
+              <w:instrText xml:space="preserve"> PAGEREF _Toc535016229 \h </w:instrText>
             </w:r>
             <w:r>
               <w:rPr>
@@ -951,7 +951,7 @@
               <w:b w:val="0"/>
             </w:rPr>
           </w:pPr>
-          <w:hyperlink w:anchor="_Toc535014540" w:history="1">
+          <w:hyperlink w:anchor="_Toc535016230" w:history="1">
             <w:r>
               <w:rPr>
                 <w:rStyle w:val="Hyperlink"/>
@@ -974,7 +974,7 @@
               <w:rPr>
                 <w:webHidden/>
               </w:rPr>
-              <w:instrText xml:space="preserve"> PAGEREF _Toc535014540 \h </w:instrText>
+              <w:instrText xml:space="preserve"> PAGEREF _Toc535016230 \h </w:instrText>
             </w:r>
             <w:r>
               <w:rPr>
@@ -1009,7 +1009,7 @@
               <w:b w:val="0"/>
             </w:rPr>
           </w:pPr>
-          <w:hyperlink w:anchor="_Toc535014541" w:history="1">
+          <w:hyperlink w:anchor="_Toc535016231" w:history="1">
             <w:r>
               <w:rPr>
                 <w:rStyle w:val="Hyperlink"/>
@@ -1032,7 +1032,7 @@
               <w:rPr>
                 <w:webHidden/>
               </w:rPr>
-              <w:instrText xml:space="preserve"> PAGEREF _Toc535014541 \h </w:instrText>
+              <w:instrText xml:space="preserve"> PAGEREF _Toc535016231 \h </w:instrText>
             </w:r>
             <w:r>
               <w:rPr>
@@ -1067,7 +1067,7 @@
               <w:b w:val="0"/>
             </w:rPr>
           </w:pPr>
-          <w:hyperlink w:anchor="_Toc535014542" w:history="1">
+          <w:hyperlink w:anchor="_Toc535016232" w:history="1">
             <w:r>
               <w:rPr>
                 <w:rStyle w:val="Hyperlink"/>
@@ -1090,7 +1090,7 @@
               <w:rPr>
                 <w:webHidden/>
               </w:rPr>
-              <w:instrText xml:space="preserve"> PAGEREF _Toc535014542 \h </w:instrText>
+              <w:instrText xml:space="preserve"> PAGEREF _Toc535016232 \h </w:instrText>
             </w:r>
             <w:r>
               <w:rPr>
@@ -1125,12 +1125,12 @@
               <w:b w:val="0"/>
             </w:rPr>
           </w:pPr>
-          <w:hyperlink w:anchor="_Toc535014543" w:history="1">
+          <w:hyperlink w:anchor="_Toc535016233" w:history="1">
             <w:r>
               <w:rPr>
                 <w:rStyle w:val="Hyperlink"/>
               </w:rPr>
-              <w:t>References Used to Help with this Report:</w:t>
+              <w:t>Links to Jupyter Data Exploring Notebooks (Python)</w:t>
             </w:r>
             <w:r>
               <w:rPr>
@@ -1148,7 +1148,7 @@
               <w:rPr>
                 <w:webHidden/>
               </w:rPr>
-              <w:instrText xml:space="preserve"> PAGEREF _Toc535014543 \h </w:instrText>
+              <w:instrText xml:space="preserve"> PAGEREF _Toc535016233 \h </w:instrText>
             </w:r>
             <w:r>
               <w:rPr>
@@ -1203,6 +1203,8 @@
         </w:rPr>
         <w:br w:type="page"/>
       </w:r>
+      <w:bookmarkStart w:id="0" w:name="_GoBack"/>
+      <w:bookmarkEnd w:id="0"/>
     </w:p>
     <w:p>
       <w:pPr>
@@ -1217,14 +1219,14 @@
       <w:pPr>
         <w:pStyle w:val="Heading1"/>
       </w:pPr>
-      <w:bookmarkStart w:id="0" w:name="_Toc535014526"/>
+      <w:bookmarkStart w:id="1" w:name="_Toc535016216"/>
       <w:r>
         <w:t>Objectives</w:t>
       </w:r>
       <w:r>
         <w:t>:</w:t>
       </w:r>
-      <w:bookmarkEnd w:id="0"/>
+      <w:bookmarkEnd w:id="1"/>
     </w:p>
     <w:p>
       <w:pPr>
@@ -1328,11 +1330,11 @@
       <w:pPr>
         <w:pStyle w:val="Heading1"/>
       </w:pPr>
-      <w:bookmarkStart w:id="1" w:name="_Toc535014527"/>
+      <w:bookmarkStart w:id="2" w:name="_Toc535016217"/>
       <w:r>
         <w:t>About the Data:</w:t>
       </w:r>
-      <w:bookmarkEnd w:id="1"/>
+      <w:bookmarkEnd w:id="2"/>
     </w:p>
     <w:p>
       <w:pPr>
@@ -1385,14 +1387,14 @@
       <w:pPr>
         <w:pStyle w:val="Heading1"/>
       </w:pPr>
-      <w:bookmarkStart w:id="2" w:name="_Toc535014528"/>
+      <w:bookmarkStart w:id="3" w:name="_Toc535016218"/>
       <w:r>
         <w:t>Explore and Wrangle the Data</w:t>
       </w:r>
       <w:r>
         <w:t>:</w:t>
       </w:r>
-      <w:bookmarkEnd w:id="2"/>
+      <w:bookmarkEnd w:id="3"/>
       <w:r>
         <w:t xml:space="preserve"> </w:t>
       </w:r>
@@ -1401,14 +1403,14 @@
       <w:pPr>
         <w:pStyle w:val="Heading2"/>
       </w:pPr>
-      <w:bookmarkStart w:id="3" w:name="_Toc535014529"/>
+      <w:bookmarkStart w:id="4" w:name="_Toc535016219"/>
       <w:r>
         <w:t xml:space="preserve">Feature: </w:t>
       </w:r>
       <w:r>
         <w:t>Age</w:t>
       </w:r>
-      <w:bookmarkEnd w:id="3"/>
+      <w:bookmarkEnd w:id="4"/>
     </w:p>
     <w:p>
       <w:pPr>
@@ -1650,7 +1652,7 @@
       <w:pPr>
         <w:pStyle w:val="Heading2"/>
       </w:pPr>
-      <w:bookmarkStart w:id="4" w:name="_Toc535014530"/>
+      <w:bookmarkStart w:id="5" w:name="_Toc535016220"/>
       <w:r>
         <w:lastRenderedPageBreak/>
         <w:t>Feature: T</w:t>
@@ -1658,7 +1660,7 @@
       <w:r>
         <w:t>ype (dog or cat):</w:t>
       </w:r>
-      <w:bookmarkEnd w:id="4"/>
+      <w:bookmarkEnd w:id="5"/>
     </w:p>
     <w:p>
       <w:pPr>
@@ -1879,11 +1881,11 @@
       <w:pPr>
         <w:pStyle w:val="Heading2"/>
       </w:pPr>
-      <w:bookmarkStart w:id="5" w:name="_Toc535014531"/>
+      <w:bookmarkStart w:id="6" w:name="_Toc535016221"/>
       <w:r>
         <w:t>Feature: Breed</w:t>
       </w:r>
-      <w:bookmarkEnd w:id="5"/>
+      <w:bookmarkEnd w:id="6"/>
     </w:p>
     <w:p>
       <w:pPr>
@@ -2041,14 +2043,14 @@
       <w:pPr>
         <w:pStyle w:val="Heading2"/>
       </w:pPr>
-      <w:bookmarkStart w:id="6" w:name="_Toc535014532"/>
+      <w:bookmarkStart w:id="7" w:name="_Toc535016222"/>
       <w:r>
         <w:t xml:space="preserve">Feature: </w:t>
       </w:r>
       <w:r>
         <w:t>Name</w:t>
       </w:r>
-      <w:bookmarkEnd w:id="6"/>
+      <w:bookmarkEnd w:id="7"/>
     </w:p>
     <w:p>
       <w:pPr>
@@ -2126,7 +2128,7 @@
       <w:pPr>
         <w:pStyle w:val="Heading2"/>
       </w:pPr>
-      <w:bookmarkStart w:id="7" w:name="_Toc535014533"/>
+      <w:bookmarkStart w:id="8" w:name="_Toc535016223"/>
       <w:r>
         <w:t>Feature: Gender</w:t>
       </w:r>
@@ -2145,7 +2147,7 @@
       <w:r>
         <w:t>):</w:t>
       </w:r>
-      <w:bookmarkEnd w:id="7"/>
+      <w:bookmarkEnd w:id="8"/>
     </w:p>
     <w:p>
       <w:pPr>
@@ -2271,14 +2273,14 @@
       <w:pPr>
         <w:pStyle w:val="Heading2"/>
       </w:pPr>
-      <w:bookmarkStart w:id="8" w:name="_Toc535014534"/>
+      <w:bookmarkStart w:id="9" w:name="_Toc535016224"/>
       <w:r>
         <w:t>Feature: Maturity Size</w:t>
       </w:r>
       <w:r>
         <w:t>:</w:t>
       </w:r>
-      <w:bookmarkEnd w:id="8"/>
+      <w:bookmarkEnd w:id="9"/>
     </w:p>
     <w:p>
       <w:pPr>
@@ -2391,14 +2393,14 @@
       <w:pPr>
         <w:pStyle w:val="Heading2"/>
       </w:pPr>
-      <w:bookmarkStart w:id="9" w:name="_Toc535014535"/>
+      <w:bookmarkStart w:id="10" w:name="_Toc535016225"/>
       <w:r>
         <w:t>Feature: Adoption Fee</w:t>
       </w:r>
       <w:r>
         <w:t>:</w:t>
       </w:r>
-      <w:bookmarkEnd w:id="9"/>
+      <w:bookmarkEnd w:id="10"/>
     </w:p>
     <w:p>
       <w:pPr>
@@ -2473,7 +2475,7 @@
       <w:pPr>
         <w:pStyle w:val="Heading2"/>
       </w:pPr>
-      <w:bookmarkStart w:id="10" w:name="_Toc535014536"/>
+      <w:bookmarkStart w:id="11" w:name="_Toc535016226"/>
       <w:r>
         <w:t xml:space="preserve">Feature: </w:t>
       </w:r>
@@ -2483,7 +2485,7 @@
       <w:r>
         <w:t>:</w:t>
       </w:r>
-      <w:bookmarkEnd w:id="10"/>
+      <w:bookmarkEnd w:id="11"/>
     </w:p>
     <w:p>
       <w:pPr>
@@ -2720,14 +2722,14 @@
       <w:pPr>
         <w:pStyle w:val="Heading2"/>
       </w:pPr>
-      <w:bookmarkStart w:id="11" w:name="_Toc535014537"/>
+      <w:bookmarkStart w:id="12" w:name="_Toc535016227"/>
       <w:r>
         <w:t>Feature: Health (Vaccinated, Dewormed, Sterilized, Health)</w:t>
       </w:r>
       <w:r>
         <w:t>:</w:t>
       </w:r>
-      <w:bookmarkEnd w:id="11"/>
+      <w:bookmarkEnd w:id="12"/>
     </w:p>
     <w:p>
       <w:pPr>
@@ -2822,7 +2824,7 @@
           <w:rFonts w:eastAsia="Times New Roman"/>
         </w:rPr>
       </w:pPr>
-      <w:bookmarkStart w:id="12" w:name="_Toc535014538"/>
+      <w:bookmarkStart w:id="13" w:name="_Toc535016228"/>
       <w:r>
         <w:rPr>
           <w:rFonts w:eastAsia="Times New Roman"/>
@@ -2835,7 +2837,7 @@
         </w:rPr>
         <w:t>Natural Language Processing (NLP):</w:t>
       </w:r>
-      <w:bookmarkEnd w:id="12"/>
+      <w:bookmarkEnd w:id="13"/>
     </w:p>
     <w:p>
       <w:pPr>
@@ -2851,14 +2853,14 @@
       <w:pPr>
         <w:pStyle w:val="Heading2"/>
       </w:pPr>
-      <w:bookmarkStart w:id="13" w:name="_Toc535014539"/>
+      <w:bookmarkStart w:id="14" w:name="_Toc535016229"/>
       <w:r>
         <w:t>Feature: Pet Description</w:t>
       </w:r>
       <w:r>
         <w:t>:</w:t>
       </w:r>
-      <w:bookmarkEnd w:id="13"/>
+      <w:bookmarkEnd w:id="14"/>
     </w:p>
     <w:p>
       <w:pPr>
@@ -2966,7 +2968,7 @@
           <w:rFonts w:eastAsia="Times New Roman"/>
         </w:rPr>
       </w:pPr>
-      <w:bookmarkStart w:id="14" w:name="_Toc535014540"/>
+      <w:bookmarkStart w:id="15" w:name="_Toc535016230"/>
       <w:r>
         <w:rPr>
           <w:rFonts w:eastAsia="Times New Roman"/>
@@ -2985,7 +2987,7 @@
         </w:rPr>
         <w:t>:</w:t>
       </w:r>
-      <w:bookmarkEnd w:id="14"/>
+      <w:bookmarkEnd w:id="15"/>
       <w:r>
         <w:rPr>
           <w:rFonts w:eastAsia="Times New Roman"/>
@@ -3139,14 +3141,14 @@
           <w:rFonts w:eastAsia="Times New Roman"/>
         </w:rPr>
       </w:pPr>
-      <w:bookmarkStart w:id="15" w:name="_Toc535014541"/>
+      <w:bookmarkStart w:id="16" w:name="_Toc535016231"/>
       <w:r>
         <w:rPr>
           <w:rFonts w:eastAsia="Times New Roman"/>
         </w:rPr>
         <w:t>Exclusions:</w:t>
       </w:r>
-      <w:bookmarkEnd w:id="15"/>
+      <w:bookmarkEnd w:id="16"/>
     </w:p>
     <w:p>
       <w:pPr>
@@ -3192,7 +3194,7 @@
           <w:rFonts w:eastAsia="Times New Roman"/>
         </w:rPr>
       </w:pPr>
-      <w:bookmarkStart w:id="16" w:name="_Toc535014542"/>
+      <w:bookmarkStart w:id="17" w:name="_Toc535016232"/>
       <w:r>
         <w:rPr>
           <w:rFonts w:eastAsia="Times New Roman"/>
@@ -3206,7 +3208,7 @@
         </w:rPr>
         <w:t>:</w:t>
       </w:r>
-      <w:bookmarkEnd w:id="16"/>
+      <w:bookmarkEnd w:id="17"/>
       <w:r>
         <w:rPr>
           <w:rFonts w:eastAsia="Times New Roman"/>
@@ -3294,16 +3296,7 @@
           <w:rFonts w:eastAsia="Times New Roman" w:cstheme="minorHAnsi"/>
           <w:color w:val="222222"/>
         </w:rPr>
-        <w:t>Naiv</w:t>
-      </w:r>
-      <w:bookmarkStart w:id="17" w:name="_GoBack"/>
-      <w:bookmarkEnd w:id="17"/>
-      <w:r>
-        <w:rPr>
-          <w:rFonts w:eastAsia="Times New Roman" w:cstheme="minorHAnsi"/>
-          <w:color w:val="222222"/>
-        </w:rPr>
-        <w:t>e Bayes</w:t>
+        <w:t>Naive Bayes</w:t>
       </w:r>
     </w:p>
     <w:p>
@@ -3411,33 +3404,44 @@
           <w:rFonts w:eastAsia="Times New Roman"/>
         </w:rPr>
       </w:pPr>
+      <w:bookmarkStart w:id="18" w:name="_Toc535016233"/>
       <w:r>
         <w:rPr>
           <w:rFonts w:eastAsia="Times New Roman"/>
         </w:rPr>
         <w:t>Links to Jupyter Data Exploring Notebooks (Python)</w:t>
       </w:r>
+      <w:bookmarkEnd w:id="18"/>
+    </w:p>
+    <w:p>
+      <w:pPr>
+        <w:spacing w:before="240" w:after="240"/>
+        <w:rPr>
+          <w:rFonts w:eastAsia="Times New Roman" w:cstheme="minorHAnsi"/>
+          <w:color w:val="222222"/>
+        </w:rPr>
+      </w:pPr>
+      <w:hyperlink r:id="rId11" w:history="1">
+        <w:r>
+          <w:rPr>
+            <w:rStyle w:val="Hyperlink"/>
+            <w:rFonts w:eastAsia="Times New Roman" w:cstheme="minorHAnsi"/>
+          </w:rPr>
+          <w:t>link to folder containing notebooks</w:t>
+        </w:r>
+      </w:hyperlink>
     </w:p>
     <w:p>
       <w:pPr>
         <w:spacing w:afterLines="120" w:after="288"/>
         <w:rPr>
-          <w:rFonts w:eastAsia="Times New Roman" w:cstheme="minorHAnsi"/>
-          <w:color w:val="222222"/>
-        </w:rPr>
-      </w:pPr>
-    </w:p>
-    <w:p>
-      <w:pPr>
-        <w:spacing w:afterLines="120" w:after="288"/>
-        <w:rPr>
           <w:rFonts w:cstheme="minorHAnsi"/>
         </w:rPr>
       </w:pPr>
     </w:p>
     <w:sectPr>
-      <w:headerReference w:type="default" r:id="rId11"/>
-      <w:footerReference w:type="default" r:id="rId12"/>
+      <w:headerReference w:type="default" r:id="rId12"/>
+      <w:footerReference w:type="default" r:id="rId13"/>
       <w:pgSz w:w="12240" w:h="15840"/>
       <w:pgMar w:top="1440" w:right="1440" w:bottom="1440" w:left="1440" w:header="720" w:footer="720" w:gutter="0"/>
       <w:cols w:space="720"/>
@@ -8604,7 +8608,7 @@
 </file>
 
 <file path=customXml/itemProps1.xml><?xml version="1.0" encoding="utf-8"?>
-<ds:datastoreItem xmlns:ds="http://schemas.openxmlformats.org/officeDocument/2006/customXml" ds:itemID="{224E3BF6-D2D6-4C10-A696-241E65240912}">
+<ds:datastoreItem xmlns:ds="http://schemas.openxmlformats.org/officeDocument/2006/customXml" ds:itemID="{9C6F8E74-3830-49E5-B568-9CCB0D767251}">
   <ds:schemaRefs>
     <ds:schemaRef ds:uri="http://schemas.openxmlformats.org/officeDocument/2006/bibliography"/>
   </ds:schemaRefs>

</xml_diff>

<commit_message>
Milestone Report 3 and Updates
Milestone report 3 and updates to former reports.
</commit_message>
<xml_diff>
--- a/02 Milestone Report 1/Capstone Project 2 Milestone Report 1.docx
+++ b/02 Milestone Report 1/Capstone Project 2 Milestone Report 1.docx
@@ -1203,8 +1203,6 @@
         </w:rPr>
         <w:br w:type="page"/>
       </w:r>
-      <w:bookmarkStart w:id="0" w:name="_GoBack"/>
-      <w:bookmarkEnd w:id="0"/>
     </w:p>
     <w:p>
       <w:pPr>
@@ -1219,14 +1217,14 @@
       <w:pPr>
         <w:pStyle w:val="Heading1"/>
       </w:pPr>
-      <w:bookmarkStart w:id="1" w:name="_Toc535016216"/>
+      <w:bookmarkStart w:id="0" w:name="_Toc535016216"/>
       <w:r>
         <w:t>Objectives</w:t>
       </w:r>
       <w:r>
         <w:t>:</w:t>
       </w:r>
-      <w:bookmarkEnd w:id="1"/>
+      <w:bookmarkEnd w:id="0"/>
     </w:p>
     <w:p>
       <w:pPr>
@@ -1330,11 +1328,11 @@
       <w:pPr>
         <w:pStyle w:val="Heading1"/>
       </w:pPr>
-      <w:bookmarkStart w:id="2" w:name="_Toc535016217"/>
+      <w:bookmarkStart w:id="1" w:name="_Toc535016217"/>
       <w:r>
         <w:t>About the Data:</w:t>
       </w:r>
-      <w:bookmarkEnd w:id="2"/>
+      <w:bookmarkEnd w:id="1"/>
     </w:p>
     <w:p>
       <w:pPr>
@@ -1387,30 +1385,30 @@
       <w:pPr>
         <w:pStyle w:val="Heading1"/>
       </w:pPr>
-      <w:bookmarkStart w:id="3" w:name="_Toc535016218"/>
+      <w:bookmarkStart w:id="2" w:name="_Toc535016218"/>
       <w:r>
         <w:t>Explore and Wrangle the Data</w:t>
       </w:r>
       <w:r>
         <w:t>:</w:t>
       </w:r>
+      <w:bookmarkEnd w:id="2"/>
+      <w:r>
+        <w:t xml:space="preserve"> </w:t>
+      </w:r>
+    </w:p>
+    <w:p>
+      <w:pPr>
+        <w:pStyle w:val="Heading2"/>
+      </w:pPr>
+      <w:bookmarkStart w:id="3" w:name="_Toc535016219"/>
+      <w:r>
+        <w:t xml:space="preserve">Feature: </w:t>
+      </w:r>
+      <w:r>
+        <w:t>Age</w:t>
+      </w:r>
       <w:bookmarkEnd w:id="3"/>
-      <w:r>
-        <w:t xml:space="preserve"> </w:t>
-      </w:r>
-    </w:p>
-    <w:p>
-      <w:pPr>
-        <w:pStyle w:val="Heading2"/>
-      </w:pPr>
-      <w:bookmarkStart w:id="4" w:name="_Toc535016219"/>
-      <w:r>
-        <w:t xml:space="preserve">Feature: </w:t>
-      </w:r>
-      <w:r>
-        <w:t>Age</w:t>
-      </w:r>
-      <w:bookmarkEnd w:id="4"/>
     </w:p>
     <w:p>
       <w:pPr>
@@ -1652,7 +1650,7 @@
       <w:pPr>
         <w:pStyle w:val="Heading2"/>
       </w:pPr>
-      <w:bookmarkStart w:id="5" w:name="_Toc535016220"/>
+      <w:bookmarkStart w:id="4" w:name="_Toc535016220"/>
       <w:r>
         <w:lastRenderedPageBreak/>
         <w:t>Feature: T</w:t>
@@ -1660,7 +1658,7 @@
       <w:r>
         <w:t>ype (dog or cat):</w:t>
       </w:r>
-      <w:bookmarkEnd w:id="5"/>
+      <w:bookmarkEnd w:id="4"/>
     </w:p>
     <w:p>
       <w:pPr>
@@ -1881,11 +1879,11 @@
       <w:pPr>
         <w:pStyle w:val="Heading2"/>
       </w:pPr>
-      <w:bookmarkStart w:id="6" w:name="_Toc535016221"/>
+      <w:bookmarkStart w:id="5" w:name="_Toc535016221"/>
       <w:r>
         <w:t>Feature: Breed</w:t>
       </w:r>
-      <w:bookmarkEnd w:id="6"/>
+      <w:bookmarkEnd w:id="5"/>
     </w:p>
     <w:p>
       <w:pPr>
@@ -2043,14 +2041,14 @@
       <w:pPr>
         <w:pStyle w:val="Heading2"/>
       </w:pPr>
-      <w:bookmarkStart w:id="7" w:name="_Toc535016222"/>
+      <w:bookmarkStart w:id="6" w:name="_Toc535016222"/>
       <w:r>
         <w:t xml:space="preserve">Feature: </w:t>
       </w:r>
       <w:r>
         <w:t>Name</w:t>
       </w:r>
-      <w:bookmarkEnd w:id="7"/>
+      <w:bookmarkEnd w:id="6"/>
     </w:p>
     <w:p>
       <w:pPr>
@@ -2128,7 +2126,7 @@
       <w:pPr>
         <w:pStyle w:val="Heading2"/>
       </w:pPr>
-      <w:bookmarkStart w:id="8" w:name="_Toc535016223"/>
+      <w:bookmarkStart w:id="7" w:name="_Toc535016223"/>
       <w:r>
         <w:t>Feature: Gender</w:t>
       </w:r>
@@ -2147,7 +2145,7 @@
       <w:r>
         <w:t>):</w:t>
       </w:r>
-      <w:bookmarkEnd w:id="8"/>
+      <w:bookmarkEnd w:id="7"/>
     </w:p>
     <w:p>
       <w:pPr>
@@ -2266,21 +2264,39 @@
         <w:rPr>
           <w:rFonts w:eastAsia="Times New Roman" w:cstheme="minorHAnsi"/>
         </w:rPr>
-        <w:t>In all but one year (year 6), the %not adopted of males is higher for females than males.</w:t>
+        <w:t xml:space="preserve">In all but one year (year 6), the %not adopted of males is </w:t>
+      </w:r>
+      <w:r>
+        <w:rPr>
+          <w:rFonts w:eastAsia="Times New Roman" w:cstheme="minorHAnsi"/>
+        </w:rPr>
+        <w:t xml:space="preserve">less than %not adopted for </w:t>
+      </w:r>
+      <w:r>
+        <w:rPr>
+          <w:rFonts w:eastAsia="Times New Roman" w:cstheme="minorHAnsi"/>
+        </w:rPr>
+        <w:t>females</w:t>
+      </w:r>
+      <w:r>
+        <w:rPr>
+          <w:rFonts w:eastAsia="Times New Roman" w:cstheme="minorHAnsi"/>
+        </w:rPr>
+        <w:t>.  Or, males have a better chance (in some years as high as 10%) of being adopted than females</w:t>
       </w:r>
     </w:p>
     <w:p>
       <w:pPr>
         <w:pStyle w:val="Heading2"/>
       </w:pPr>
-      <w:bookmarkStart w:id="9" w:name="_Toc535016224"/>
+      <w:bookmarkStart w:id="8" w:name="_Toc535016224"/>
       <w:r>
         <w:t>Feature: Maturity Size</w:t>
       </w:r>
       <w:r>
         <w:t>:</w:t>
       </w:r>
-      <w:bookmarkEnd w:id="9"/>
+      <w:bookmarkEnd w:id="8"/>
     </w:p>
     <w:p>
       <w:pPr>
@@ -2317,7 +2333,19 @@
         <w:rPr>
           <w:rFonts w:eastAsia="Times New Roman" w:cstheme="minorHAnsi"/>
         </w:rPr>
-        <w:t>Across all ages (0 – 12) of pets, the number of medium size pets is always higher than the other types.  As a result, the %NotAdopted pets is higher for medium dogs in over half the years.</w:t>
+        <w:t>Across all ages (0 – 12</w:t>
+      </w:r>
+      <w:r>
+        <w:rPr>
+          <w:rFonts w:eastAsia="Times New Roman" w:cstheme="minorHAnsi"/>
+        </w:rPr>
+        <w:t xml:space="preserve"> years</w:t>
+      </w:r>
+      <w:r>
+        <w:rPr>
+          <w:rFonts w:eastAsia="Times New Roman" w:cstheme="minorHAnsi"/>
+        </w:rPr>
+        <w:t>) of pets, the number of medium size pets is always higher than the other types.  As a result, the %NotAdopted pets is higher for medium dogs in over half the years.</w:t>
       </w:r>
     </w:p>
     <w:p>
@@ -2336,6 +2364,7 @@
         <w:rPr>
           <w:rFonts w:eastAsia="Times New Roman" w:cstheme="minorHAnsi"/>
         </w:rPr>
+        <w:lastRenderedPageBreak/>
         <w:t xml:space="preserve">Correlation between Type and Adoption Speed is </w:t>
       </w:r>
       <w:r>
@@ -2367,7 +2396,6 @@
         <w:rPr>
           <w:rFonts w:eastAsia="Times New Roman" w:cstheme="minorHAnsi"/>
         </w:rPr>
-        <w:lastRenderedPageBreak/>
         <w:t>Mean</w:t>
       </w:r>
       <w:r>
@@ -2393,14 +2421,14 @@
       <w:pPr>
         <w:pStyle w:val="Heading2"/>
       </w:pPr>
-      <w:bookmarkStart w:id="10" w:name="_Toc535016225"/>
+      <w:bookmarkStart w:id="9" w:name="_Toc535016225"/>
       <w:r>
         <w:t>Feature: Adoption Fee</w:t>
       </w:r>
       <w:r>
         <w:t>:</w:t>
       </w:r>
-      <w:bookmarkEnd w:id="10"/>
+      <w:bookmarkEnd w:id="9"/>
     </w:p>
     <w:p>
       <w:pPr>
@@ -2475,7 +2503,7 @@
       <w:pPr>
         <w:pStyle w:val="Heading2"/>
       </w:pPr>
-      <w:bookmarkStart w:id="11" w:name="_Toc535016226"/>
+      <w:bookmarkStart w:id="10" w:name="_Toc535016226"/>
       <w:r>
         <w:t xml:space="preserve">Feature: </w:t>
       </w:r>
@@ -2485,7 +2513,7 @@
       <w:r>
         <w:t>:</w:t>
       </w:r>
-      <w:bookmarkEnd w:id="11"/>
+      <w:bookmarkEnd w:id="10"/>
     </w:p>
     <w:p>
       <w:pPr>
@@ -2722,14 +2750,14 @@
       <w:pPr>
         <w:pStyle w:val="Heading2"/>
       </w:pPr>
-      <w:bookmarkStart w:id="12" w:name="_Toc535016227"/>
+      <w:bookmarkStart w:id="11" w:name="_Toc535016227"/>
       <w:r>
         <w:t>Feature: Health (Vaccinated, Dewormed, Sterilized, Health)</w:t>
       </w:r>
       <w:r>
         <w:t>:</w:t>
       </w:r>
-      <w:bookmarkEnd w:id="12"/>
+      <w:bookmarkEnd w:id="11"/>
     </w:p>
     <w:p>
       <w:pPr>
@@ -2824,7 +2852,7 @@
           <w:rFonts w:eastAsia="Times New Roman"/>
         </w:rPr>
       </w:pPr>
-      <w:bookmarkStart w:id="13" w:name="_Toc535016228"/>
+      <w:bookmarkStart w:id="12" w:name="_Toc535016228"/>
       <w:r>
         <w:rPr>
           <w:rFonts w:eastAsia="Times New Roman"/>
@@ -2837,7 +2865,7 @@
         </w:rPr>
         <w:t>Natural Language Processing (NLP):</w:t>
       </w:r>
-      <w:bookmarkEnd w:id="13"/>
+      <w:bookmarkEnd w:id="12"/>
     </w:p>
     <w:p>
       <w:pPr>
@@ -2853,14 +2881,14 @@
       <w:pPr>
         <w:pStyle w:val="Heading2"/>
       </w:pPr>
-      <w:bookmarkStart w:id="14" w:name="_Toc535016229"/>
+      <w:bookmarkStart w:id="13" w:name="_Toc535016229"/>
       <w:r>
         <w:t>Feature: Pet Description</w:t>
       </w:r>
       <w:r>
         <w:t>:</w:t>
       </w:r>
-      <w:bookmarkEnd w:id="14"/>
+      <w:bookmarkEnd w:id="13"/>
     </w:p>
     <w:p>
       <w:pPr>
@@ -2893,6 +2921,7 @@
           <w:rFonts w:eastAsia="Times New Roman" w:cstheme="minorHAnsi"/>
         </w:rPr>
       </w:pPr>
+      <w:bookmarkStart w:id="14" w:name="_GoBack"/>
       <w:r>
         <w:rPr>
           <w:rFonts w:eastAsia="Times New Roman" w:cstheme="minorHAnsi"/>
@@ -2901,6 +2930,7 @@
         <w:t>Combining all the Descriptions to a single text file, there are almost 70,000 sentences with over 900,000 words.</w:t>
       </w:r>
     </w:p>
+    <w:bookmarkEnd w:id="14"/>
     <w:p>
       <w:pPr>
         <w:pStyle w:val="ListParagraph"/>
@@ -3092,7 +3122,19 @@
         <w:rPr>
           <w:rFonts w:eastAsia="Times New Roman" w:cstheme="minorHAnsi"/>
         </w:rPr>
-        <w:t>Media (photos and videos) negatively impact the adoption speed when neither is present, but when at least 1 photo and 1 video are present the adoption speed matches the overall mean.  The conclusion is that posting many photos/videos does not impact adoption speed, but posting any media has a negative impact (mean drops from 2.5 adoption speed to 3.1).</w:t>
+        <w:t xml:space="preserve">Media (photos and videos) negatively impact the adoption speed when neither is present, but when at least 1 photo and 1 video are present the adoption speed matches the overall mean.  The conclusion is that posting many photos/videos does not impact adoption speed, but </w:t>
+      </w:r>
+      <w:r>
+        <w:rPr>
+          <w:rFonts w:eastAsia="Times New Roman" w:cstheme="minorHAnsi"/>
+        </w:rPr>
+        <w:t xml:space="preserve">not </w:t>
+      </w:r>
+      <w:r>
+        <w:rPr>
+          <w:rFonts w:eastAsia="Times New Roman" w:cstheme="minorHAnsi"/>
+        </w:rPr>
+        <w:t>posting any media has a negative impact (mean drops from 2.5 adoption speed to 3.1).</w:t>
       </w:r>
     </w:p>
     <w:p>
@@ -8608,7 +8650,7 @@
 </file>
 
 <file path=customXml/itemProps1.xml><?xml version="1.0" encoding="utf-8"?>
-<ds:datastoreItem xmlns:ds="http://schemas.openxmlformats.org/officeDocument/2006/customXml" ds:itemID="{9C6F8E74-3830-49E5-B568-9CCB0D767251}">
+<ds:datastoreItem xmlns:ds="http://schemas.openxmlformats.org/officeDocument/2006/customXml" ds:itemID="{2B6948F1-D939-4C75-B16D-5411EB7BB186}">
   <ds:schemaRefs>
     <ds:schemaRef ds:uri="http://schemas.openxmlformats.org/officeDocument/2006/bibliography"/>
   </ds:schemaRefs>

</xml_diff>